<commit_message>
New bootcamp select logic
</commit_message>
<xml_diff>
--- a/backend/project_files/template/template.docx
+++ b/backend/project_files/template/template.docx
@@ -979,6 +979,9 @@
       <w:pPr>
         <w:spacing w:before="101" w:line="256" w:lineRule="auto"/>
         <w:ind w:left="827" w:right="3207" w:hanging="708"/>
+        <w:rPr>
+          <w:spacing w:val="-47"/>
+        </w:rPr>
       </w:pPr>
       <w:r>
         <w:rPr>
@@ -994,92 +997,110 @@
           <w:spacing w:val="-47"/>
         </w:rPr>
         <w:t xml:space="preserve"> </w:t>
-      </w:r>
-      <w:r>
-        <w:t>(</w:t>
-      </w:r>
-      <w:r>
-        <w:rPr>
-          <w:spacing w:val="-2"/>
-        </w:rPr>
-        <w:t xml:space="preserve"> </w:t>
-      </w:r>
-      <w:r>
-        <w:t>)</w:t>
-      </w:r>
-      <w:r>
-        <w:rPr>
-          <w:spacing w:val="-1"/>
-        </w:rPr>
-        <w:t xml:space="preserve"> </w:t>
-      </w:r>
-      <w:r>
-        <w:t>Inteligencia</w:t>
-      </w:r>
-      <w:r>
-        <w:rPr>
-          <w:spacing w:val="-1"/>
-        </w:rPr>
-        <w:t xml:space="preserve"> </w:t>
-      </w:r>
-      <w:r>
-        <w:t>Artificial</w:t>
       </w:r>
     </w:p>
     <w:p>
       <w:pPr>
-        <w:pStyle w:val="Textoindependiente"/>
-        <w:spacing w:before="2" w:line="261" w:lineRule="auto"/>
-        <w:ind w:left="827" w:right="7727"/>
-      </w:pPr>
-      <w:r>
-        <w:t>( ) Análisis de Datos</w:t>
-      </w:r>
-      <w:r>
-        <w:rPr>
-          <w:spacing w:val="-47"/>
-        </w:rPr>
-        <w:t xml:space="preserve"> </w:t>
-      </w:r>
+        <w:pStyle w:val="Prrafodelista"/>
+        <w:spacing w:before="101" w:line="256" w:lineRule="auto"/>
+        <w:ind w:left="502" w:right="3207" w:firstLine="0"/>
+      </w:pPr>
       <w:r>
         <w:t>(</w:t>
       </w:r>
       <w:r>
-        <w:rPr>
-          <w:spacing w:val="-3"/>
-        </w:rPr>
-        <w:t xml:space="preserve"> </w:t>
+        <w:t>{</w:t>
+      </w:r>
+      <w:proofErr w:type="spellStart"/>
+      <w:r>
+        <w:t>ia</w:t>
+      </w:r>
+      <w:proofErr w:type="spellEnd"/>
+      <w:r>
+        <w:t>}</w:t>
       </w:r>
       <w:r>
         <w:t>)</w:t>
       </w:r>
       <w:r>
         <w:rPr>
-          <w:spacing w:val="-3"/>
-        </w:rPr>
-        <w:t xml:space="preserve"> </w:t>
-      </w:r>
-      <w:r>
-        <w:t>Ciberseguridad</w:t>
+          <w:spacing w:val="-1"/>
+        </w:rPr>
+        <w:t xml:space="preserve"> </w:t>
+      </w:r>
+      <w:r>
+        <w:t>Inteligencia</w:t>
+      </w:r>
+      <w:r>
+        <w:rPr>
+          <w:spacing w:val="-1"/>
+        </w:rPr>
+        <w:t xml:space="preserve"> </w:t>
+      </w:r>
+      <w:r>
+        <w:t>Artificial</w:t>
       </w:r>
     </w:p>
     <w:p>
       <w:pPr>
-        <w:pStyle w:val="Textoindependiente"/>
-        <w:spacing w:line="264" w:lineRule="exact"/>
-        <w:ind w:left="827"/>
+        <w:pStyle w:val="Prrafodelista"/>
+        <w:spacing w:before="101" w:line="256" w:lineRule="auto"/>
+        <w:ind w:left="502" w:right="3207" w:firstLine="0"/>
+        <w:rPr>
+          <w:spacing w:val="-47"/>
+        </w:rPr>
       </w:pPr>
       <w:r>
         <w:t>(</w:t>
       </w:r>
       <w:r>
-        <w:rPr>
-          <w:spacing w:val="-2"/>
-        </w:rPr>
-        <w:t xml:space="preserve"> </w:t>
-      </w:r>
-      <w:r>
-        <w:t>)</w:t>
+        <w:t>{</w:t>
+      </w:r>
+      <w:proofErr w:type="spellStart"/>
+      <w:r>
+        <w:t>ada</w:t>
+      </w:r>
+      <w:proofErr w:type="spellEnd"/>
+      <w:r>
+        <w:t>}</w:t>
+      </w:r>
+      <w:r>
+        <w:t>) Análisis de Datos</w:t>
+      </w:r>
+      <w:r>
+        <w:rPr>
+          <w:spacing w:val="-47"/>
+        </w:rPr>
+        <w:t xml:space="preserve"> </w:t>
+      </w:r>
+    </w:p>
+    <w:p>
+      <w:pPr>
+        <w:pStyle w:val="Prrafodelista"/>
+        <w:spacing w:before="101" w:line="256" w:lineRule="auto"/>
+        <w:ind w:left="502" w:right="3207" w:firstLine="0"/>
+      </w:pPr>
+      <w:r>
+        <w:t>()</w:t>
+      </w:r>
+      <w:r>
+        <w:rPr>
+          <w:spacing w:val="-3"/>
+        </w:rPr>
+        <w:t xml:space="preserve"> </w:t>
+      </w:r>
+      <w:r>
+        <w:t>Ciberseguridad</w:t>
+      </w:r>
+    </w:p>
+    <w:p>
+      <w:pPr>
+        <w:pStyle w:val="Prrafodelista"/>
+        <w:spacing w:before="101" w:line="256" w:lineRule="auto"/>
+        <w:ind w:left="502" w:right="3207" w:firstLine="0"/>
+      </w:pPr>
+      <w:r>
+        <w:t>()</w:t>
       </w:r>
       <w:r>
         <w:rPr>
@@ -1095,18 +1116,23 @@
     </w:p>
     <w:p>
       <w:pPr>
-        <w:pStyle w:val="Textoindependiente"/>
-        <w:spacing w:before="24"/>
-        <w:ind w:left="827"/>
+        <w:pStyle w:val="Prrafodelista"/>
+        <w:spacing w:before="101" w:line="256" w:lineRule="auto"/>
+        <w:ind w:left="502" w:right="3207" w:firstLine="0"/>
       </w:pPr>
       <w:r>
         <w:t>(</w:t>
       </w:r>
       <w:r>
-        <w:rPr>
-          <w:spacing w:val="-3"/>
-        </w:rPr>
-        <w:t xml:space="preserve"> </w:t>
+        <w:t>{</w:t>
+      </w:r>
+      <w:proofErr w:type="spellStart"/>
+      <w:r>
+        <w:t>pgr</w:t>
+      </w:r>
+      <w:proofErr w:type="spellEnd"/>
+      <w:r>
+        <w:t>}</w:t>
       </w:r>
       <w:r>
         <w:t>)</w:t>
@@ -1123,21 +1149,12 @@
     </w:p>
     <w:p>
       <w:pPr>
-        <w:pStyle w:val="Textoindependiente"/>
-        <w:spacing w:before="19"/>
-        <w:ind w:left="827"/>
-      </w:pPr>
-      <w:r>
-        <w:t>(</w:t>
-      </w:r>
-      <w:r>
-        <w:rPr>
-          <w:spacing w:val="-3"/>
-        </w:rPr>
-        <w:t xml:space="preserve"> </w:t>
-      </w:r>
-      <w:r>
-        <w:t>)</w:t>
+        <w:pStyle w:val="Prrafodelista"/>
+        <w:spacing w:before="101" w:line="256" w:lineRule="auto"/>
+        <w:ind w:left="502" w:right="3207" w:firstLine="0"/>
+      </w:pPr>
+      <w:r>
+        <w:t>()</w:t>
       </w:r>
       <w:r>
         <w:rPr>
@@ -1883,9 +1900,11 @@
             <w:r>
               <w:t>{</w:t>
             </w:r>
-            <w:r>
-              <w:t>innovación</w:t>
-            </w:r>
+            <w:proofErr w:type="spellStart"/>
+            <w:r>
+              <w:t>innovacion</w:t>
+            </w:r>
+            <w:proofErr w:type="spellEnd"/>
             <w:r>
               <w:t>}</w:t>
             </w:r>
@@ -2638,10 +2657,10 @@
         <w:tblLook w:val="01E0" w:firstRow="1" w:lastRow="1" w:firstColumn="1" w:lastColumn="1" w:noHBand="0" w:noVBand="0"/>
       </w:tblPr>
       <w:tblGrid>
-        <w:gridCol w:w="2808"/>
-        <w:gridCol w:w="2856"/>
-        <w:gridCol w:w="2270"/>
-        <w:gridCol w:w="2136"/>
+        <w:gridCol w:w="1860"/>
+        <w:gridCol w:w="3969"/>
+        <w:gridCol w:w="2268"/>
+        <w:gridCol w:w="1973"/>
       </w:tblGrid>
       <w:tr>
         <w:trPr>
@@ -2649,7 +2668,7 @@
         </w:trPr>
         <w:tc>
           <w:tcPr>
-            <w:tcW w:w="5664" w:type="dxa"/>
+            <w:tcW w:w="5829" w:type="dxa"/>
             <w:gridSpan w:val="2"/>
           </w:tcPr>
           <w:p>
@@ -2665,7 +2684,7 @@
         </w:tc>
         <w:tc>
           <w:tcPr>
-            <w:tcW w:w="2270" w:type="dxa"/>
+            <w:tcW w:w="2268" w:type="dxa"/>
           </w:tcPr>
           <w:p>
             <w:pPr>
@@ -2716,7 +2735,7 @@
         </w:tc>
         <w:tc>
           <w:tcPr>
-            <w:tcW w:w="2136" w:type="dxa"/>
+            <w:tcW w:w="1973" w:type="dxa"/>
           </w:tcPr>
           <w:p>
             <w:pPr>
@@ -2763,7 +2782,7 @@
         </w:trPr>
         <w:tc>
           <w:tcPr>
-            <w:tcW w:w="2808" w:type="dxa"/>
+            <w:tcW w:w="1860" w:type="dxa"/>
           </w:tcPr>
           <w:p>
             <w:pPr>
@@ -2820,7 +2839,7 @@
         </w:tc>
         <w:tc>
           <w:tcPr>
-            <w:tcW w:w="2856" w:type="dxa"/>
+            <w:tcW w:w="3969" w:type="dxa"/>
           </w:tcPr>
           <w:p>
             <w:pPr>
@@ -2891,7 +2910,7 @@
         </w:tc>
         <w:tc>
           <w:tcPr>
-            <w:tcW w:w="2270" w:type="dxa"/>
+            <w:tcW w:w="2268" w:type="dxa"/>
           </w:tcPr>
           <w:p>
             <w:pPr>
@@ -2926,7 +2945,7 @@
         </w:tc>
         <w:tc>
           <w:tcPr>
-            <w:tcW w:w="2136" w:type="dxa"/>
+            <w:tcW w:w="1973" w:type="dxa"/>
           </w:tcPr>
           <w:p>
             <w:pPr>
@@ -2968,7 +2987,7 @@
         </w:trPr>
         <w:tc>
           <w:tcPr>
-            <w:tcW w:w="2808" w:type="dxa"/>
+            <w:tcW w:w="1860" w:type="dxa"/>
           </w:tcPr>
           <w:p>
             <w:pPr>
@@ -3023,7 +3042,7 @@
         </w:tc>
         <w:tc>
           <w:tcPr>
-            <w:tcW w:w="2856" w:type="dxa"/>
+            <w:tcW w:w="3969" w:type="dxa"/>
           </w:tcPr>
           <w:p>
             <w:pPr>
@@ -3109,7 +3128,7 @@
         </w:tc>
         <w:tc>
           <w:tcPr>
-            <w:tcW w:w="2270" w:type="dxa"/>
+            <w:tcW w:w="2268" w:type="dxa"/>
           </w:tcPr>
           <w:p>
             <w:pPr>
@@ -3142,7 +3161,7 @@
         </w:tc>
         <w:tc>
           <w:tcPr>
-            <w:tcW w:w="2136" w:type="dxa"/>
+            <w:tcW w:w="1973" w:type="dxa"/>
           </w:tcPr>
           <w:p>
             <w:pPr>
@@ -3182,7 +3201,7 @@
         </w:trPr>
         <w:tc>
           <w:tcPr>
-            <w:tcW w:w="2808" w:type="dxa"/>
+            <w:tcW w:w="1860" w:type="dxa"/>
           </w:tcPr>
           <w:p>
             <w:pPr>
@@ -3237,7 +3256,7 @@
         </w:tc>
         <w:tc>
           <w:tcPr>
-            <w:tcW w:w="2856" w:type="dxa"/>
+            <w:tcW w:w="3969" w:type="dxa"/>
           </w:tcPr>
           <w:p>
             <w:pPr>
@@ -3323,7 +3342,7 @@
         </w:tc>
         <w:tc>
           <w:tcPr>
-            <w:tcW w:w="2270" w:type="dxa"/>
+            <w:tcW w:w="2268" w:type="dxa"/>
           </w:tcPr>
           <w:p>
             <w:pPr>
@@ -3356,7 +3375,7 @@
         </w:tc>
         <w:tc>
           <w:tcPr>
-            <w:tcW w:w="2136" w:type="dxa"/>
+            <w:tcW w:w="1973" w:type="dxa"/>
           </w:tcPr>
           <w:p>
             <w:pPr>
@@ -3396,7 +3415,7 @@
         </w:trPr>
         <w:tc>
           <w:tcPr>
-            <w:tcW w:w="2808" w:type="dxa"/>
+            <w:tcW w:w="1860" w:type="dxa"/>
           </w:tcPr>
           <w:p>
             <w:pPr>
@@ -3467,7 +3486,7 @@
         </w:tc>
         <w:tc>
           <w:tcPr>
-            <w:tcW w:w="2856" w:type="dxa"/>
+            <w:tcW w:w="3969" w:type="dxa"/>
           </w:tcPr>
           <w:p>
             <w:pPr>
@@ -3553,7 +3572,7 @@
         </w:tc>
         <w:tc>
           <w:tcPr>
-            <w:tcW w:w="2270" w:type="dxa"/>
+            <w:tcW w:w="2268" w:type="dxa"/>
           </w:tcPr>
           <w:p>
             <w:pPr>
@@ -3600,7 +3619,7 @@
         </w:tc>
         <w:tc>
           <w:tcPr>
-            <w:tcW w:w="2136" w:type="dxa"/>
+            <w:tcW w:w="1973" w:type="dxa"/>
           </w:tcPr>
           <w:p>
             <w:pPr>
@@ -7413,11 +7432,127 @@
       </w:rPr>
     </w:lvl>
   </w:abstractNum>
+  <w:abstractNum w:abstractNumId="2" w15:restartNumberingAfterBreak="0">
+    <w:nsid w:val="63E938BF"/>
+    <w:multiLevelType w:val="hybridMultilevel"/>
+    <w:tmpl w:val="4F5873B4"/>
+    <w:lvl w:ilvl="0" w:tplc="240A0001">
+      <w:start w:val="1"/>
+      <w:numFmt w:val="bullet"/>
+      <w:lvlText w:val=""/>
+      <w:lvlJc w:val="left"/>
+      <w:pPr>
+        <w:ind w:left="502" w:hanging="360"/>
+      </w:pPr>
+      <w:rPr>
+        <w:rFonts w:ascii="Symbol" w:hAnsi="Symbol" w:hint="default"/>
+      </w:rPr>
+    </w:lvl>
+    <w:lvl w:ilvl="1" w:tplc="240A0003" w:tentative="1">
+      <w:start w:val="1"/>
+      <w:numFmt w:val="bullet"/>
+      <w:lvlText w:val="o"/>
+      <w:lvlJc w:val="left"/>
+      <w:pPr>
+        <w:ind w:left="1222" w:hanging="360"/>
+      </w:pPr>
+      <w:rPr>
+        <w:rFonts w:ascii="Courier New" w:hAnsi="Courier New" w:cs="Courier New" w:hint="default"/>
+      </w:rPr>
+    </w:lvl>
+    <w:lvl w:ilvl="2" w:tplc="240A0005" w:tentative="1">
+      <w:start w:val="1"/>
+      <w:numFmt w:val="bullet"/>
+      <w:lvlText w:val=""/>
+      <w:lvlJc w:val="left"/>
+      <w:pPr>
+        <w:ind w:left="1942" w:hanging="360"/>
+      </w:pPr>
+      <w:rPr>
+        <w:rFonts w:ascii="Wingdings" w:hAnsi="Wingdings" w:hint="default"/>
+      </w:rPr>
+    </w:lvl>
+    <w:lvl w:ilvl="3" w:tplc="240A0001" w:tentative="1">
+      <w:start w:val="1"/>
+      <w:numFmt w:val="bullet"/>
+      <w:lvlText w:val=""/>
+      <w:lvlJc w:val="left"/>
+      <w:pPr>
+        <w:ind w:left="2662" w:hanging="360"/>
+      </w:pPr>
+      <w:rPr>
+        <w:rFonts w:ascii="Symbol" w:hAnsi="Symbol" w:hint="default"/>
+      </w:rPr>
+    </w:lvl>
+    <w:lvl w:ilvl="4" w:tplc="240A0003" w:tentative="1">
+      <w:start w:val="1"/>
+      <w:numFmt w:val="bullet"/>
+      <w:lvlText w:val="o"/>
+      <w:lvlJc w:val="left"/>
+      <w:pPr>
+        <w:ind w:left="3382" w:hanging="360"/>
+      </w:pPr>
+      <w:rPr>
+        <w:rFonts w:ascii="Courier New" w:hAnsi="Courier New" w:cs="Courier New" w:hint="default"/>
+      </w:rPr>
+    </w:lvl>
+    <w:lvl w:ilvl="5" w:tplc="240A0005" w:tentative="1">
+      <w:start w:val="1"/>
+      <w:numFmt w:val="bullet"/>
+      <w:lvlText w:val=""/>
+      <w:lvlJc w:val="left"/>
+      <w:pPr>
+        <w:ind w:left="4102" w:hanging="360"/>
+      </w:pPr>
+      <w:rPr>
+        <w:rFonts w:ascii="Wingdings" w:hAnsi="Wingdings" w:hint="default"/>
+      </w:rPr>
+    </w:lvl>
+    <w:lvl w:ilvl="6" w:tplc="240A0001" w:tentative="1">
+      <w:start w:val="1"/>
+      <w:numFmt w:val="bullet"/>
+      <w:lvlText w:val=""/>
+      <w:lvlJc w:val="left"/>
+      <w:pPr>
+        <w:ind w:left="4822" w:hanging="360"/>
+      </w:pPr>
+      <w:rPr>
+        <w:rFonts w:ascii="Symbol" w:hAnsi="Symbol" w:hint="default"/>
+      </w:rPr>
+    </w:lvl>
+    <w:lvl w:ilvl="7" w:tplc="240A0003" w:tentative="1">
+      <w:start w:val="1"/>
+      <w:numFmt w:val="bullet"/>
+      <w:lvlText w:val="o"/>
+      <w:lvlJc w:val="left"/>
+      <w:pPr>
+        <w:ind w:left="5542" w:hanging="360"/>
+      </w:pPr>
+      <w:rPr>
+        <w:rFonts w:ascii="Courier New" w:hAnsi="Courier New" w:cs="Courier New" w:hint="default"/>
+      </w:rPr>
+    </w:lvl>
+    <w:lvl w:ilvl="8" w:tplc="240A0005" w:tentative="1">
+      <w:start w:val="1"/>
+      <w:numFmt w:val="bullet"/>
+      <w:lvlText w:val=""/>
+      <w:lvlJc w:val="left"/>
+      <w:pPr>
+        <w:ind w:left="6262" w:hanging="360"/>
+      </w:pPr>
+      <w:rPr>
+        <w:rFonts w:ascii="Wingdings" w:hAnsi="Wingdings" w:hint="default"/>
+      </w:rPr>
+    </w:lvl>
+  </w:abstractNum>
   <w:num w:numId="1">
     <w:abstractNumId w:val="0"/>
   </w:num>
   <w:num w:numId="2">
     <w:abstractNumId w:val="1"/>
+  </w:num>
+  <w:num w:numId="3">
+    <w:abstractNumId w:val="2"/>
   </w:num>
 </w:numbering>
 </file>

</xml_diff>